<commit_message>
Layout & formatting edits
</commit_message>
<xml_diff>
--- a/_extensions/preprint/preprint.docx
+++ b/_extensions/preprint/preprint.docx
@@ -2,7 +2,11 @@
 <file path=word/document.xml><?xml version="1.0" encoding="utf-8"?>
 <w:document xmlns:wpc="http://schemas.microsoft.com/office/word/2010/wordprocessingCanvas" xmlns:cx="http://schemas.microsoft.com/office/drawing/2014/chartex" xmlns:cx1="http://schemas.microsoft.com/office/drawing/2015/9/8/chartex" xmlns:cx2="http://schemas.microsoft.com/office/drawing/2015/10/21/chartex" xmlns:cx3="http://schemas.microsoft.com/office/drawing/2016/5/9/chartex" xmlns:cx4="http://schemas.microsoft.com/office/drawing/2016/5/10/chartex" xmlns:cx5="http://schemas.microsoft.com/office/drawing/2016/5/11/chartex" xmlns:cx6="http://schemas.microsoft.com/office/drawing/2016/5/12/chartex" xmlns:cx7="http://schemas.microsoft.com/office/drawing/2016/5/13/chartex" xmlns:cx8="http://schemas.microsoft.com/office/drawing/2016/5/14/chartex" xmlns:mc="http://schemas.openxmlformats.org/markup-compatibility/2006" xmlns:aink="http://schemas.microsoft.com/office/drawing/2016/ink" xmlns:am3d="http://schemas.microsoft.com/office/drawing/2017/model3d" xmlns:o="urn:schemas-microsoft-com:office:office" xmlns:oel="http://schemas.microsoft.com/office/2019/extlst" xmlns:r="http://schemas.openxmlformats.org/officeDocument/2006/relationships" xmlns:m="http://schemas.openxmlformats.org/officeDocument/2006/math" xmlns:v="urn:schemas-microsoft-com:vml" xmlns:wp14="http://schemas.microsoft.com/office/word/2010/wordprocessingDrawing" xmlns:wp="http://schemas.openxmlformats.org/drawingml/2006/wordprocessingDrawing" xmlns:w10="urn:schemas-microsoft-com:office:word" xmlns:w="http://schemas.openxmlformats.org/wordprocessingml/2006/main" xmlns:w14="http://schemas.microsoft.com/office/word/2010/wordml" xmlns:w15="http://schemas.microsoft.com/office/word/2012/wordml" xmlns:w16cex="http://schemas.microsoft.com/office/word/2018/wordml/cex" xmlns:w16cid="http://schemas.microsoft.com/office/word/2016/wordml/cid" xmlns:w16="http://schemas.microsoft.com/office/word/2018/wordml" xmlns:w16sdtdh="http://schemas.microsoft.com/office/word/2020/wordml/sdtdatahash" xmlns:w16se="http://schemas.microsoft.com/office/word/2015/wordml/symex" xmlns:wpg="http://schemas.microsoft.com/office/word/2010/wordprocessingGroup" xmlns:wpi="http://schemas.microsoft.com/office/word/2010/wordprocessingInk" xmlns:wne="http://schemas.microsoft.com/office/word/2006/wordml" xmlns:wps="http://schemas.microsoft.com/office/word/2010/wordprocessingShape" mc:Ignorable="w14 w15 w16se w16cid w16 w16cex w16sdtdh wp14">
   <w:body>
-    <w:p/>
+    <w:p>
+      <w:pPr>
+        <w:pStyle w:val="TOC1"/>
+      </w:pPr>
+    </w:p>
     <w:sectPr>
       <w:pgSz w:w="12240" w:h="15840"/>
       <w:pgMar w:top="1440" w:right="1701" w:bottom="1440" w:left="1701" w:header="720" w:footer="720" w:gutter="0"/>
@@ -419,11 +423,11 @@
     <w:link w:val="Heading1Char"/>
     <w:uiPriority w:val="9"/>
     <w:qFormat/>
-    <w:rsid w:val="004F3F8A"/>
+    <w:rsid w:val="0071483B"/>
     <w:pPr>
       <w:keepNext/>
       <w:keepLines/>
-      <w:spacing w:before="120" w:after="120"/>
+      <w:spacing w:before="280"/>
       <w:jc w:val="center"/>
       <w:outlineLvl w:val="0"/>
     </w:pPr>
@@ -441,11 +445,11 @@
     <w:uiPriority w:val="9"/>
     <w:unhideWhenUsed/>
     <w:qFormat/>
-    <w:rsid w:val="004F3F8A"/>
+    <w:rsid w:val="0071483B"/>
     <w:pPr>
       <w:keepNext/>
       <w:keepLines/>
-      <w:spacing w:before="120" w:after="120"/>
+      <w:spacing w:before="240" w:after="160"/>
       <w:outlineLvl w:val="1"/>
     </w:pPr>
     <w:rPr>
@@ -484,10 +488,9 @@
     <w:next w:val="BodyText"/>
     <w:link w:val="Heading4Char"/>
     <w:uiPriority w:val="9"/>
-    <w:semiHidden/>
     <w:unhideWhenUsed/>
     <w:qFormat/>
-    <w:rsid w:val="00A10FD9"/>
+    <w:rsid w:val="0071483B"/>
     <w:pPr>
       <w:keepNext/>
       <w:keepLines/>
@@ -495,10 +498,11 @@
       <w:outlineLvl w:val="3"/>
     </w:pPr>
     <w:rPr>
-      <w:rFonts w:eastAsiaTheme="majorEastAsia" w:cstheme="majorBidi"/>
-      <w:i/>
+      <w:rFonts w:ascii="Times New Roman" w:eastAsiaTheme="majorEastAsia" w:hAnsi="Times New Roman" w:cstheme="majorBidi"/>
+      <w:b/>
       <w:iCs/>
-      <w:color w:val="0F4761" w:themeColor="accent1" w:themeShade="BF"/>
+      <w:color w:val="000000" w:themeColor="text1"/>
+      <w:sz w:val="20"/>
     </w:rPr>
   </w:style>
   <w:style w:type="paragraph" w:styleId="Heading5">
@@ -510,7 +514,7 @@
     <w:semiHidden/>
     <w:unhideWhenUsed/>
     <w:qFormat/>
-    <w:rsid w:val="00A10FD9"/>
+    <w:rsid w:val="0071483B"/>
     <w:pPr>
       <w:keepNext/>
       <w:keepLines/>
@@ -518,8 +522,11 @@
       <w:outlineLvl w:val="4"/>
     </w:pPr>
     <w:rPr>
-      <w:rFonts w:eastAsiaTheme="majorEastAsia" w:cstheme="majorBidi"/>
-      <w:color w:val="0F4761" w:themeColor="accent1" w:themeShade="BF"/>
+      <w:rFonts w:ascii="Times New Roman" w:eastAsiaTheme="majorEastAsia" w:hAnsi="Times New Roman" w:cstheme="majorBidi"/>
+      <w:b/>
+      <w:i/>
+      <w:color w:val="000000" w:themeColor="text1"/>
+      <w:sz w:val="20"/>
     </w:rPr>
   </w:style>
   <w:style w:type="paragraph" w:styleId="Heading6">
@@ -816,7 +823,7 @@
     <w:basedOn w:val="DefaultParagraphFont"/>
     <w:link w:val="Heading1"/>
     <w:uiPriority w:val="9"/>
-    <w:rsid w:val="004F3F8A"/>
+    <w:rsid w:val="0071483B"/>
     <w:rPr>
       <w:rFonts w:ascii="Times New Roman" w:eastAsiaTheme="majorEastAsia" w:hAnsi="Times New Roman" w:cstheme="majorBidi"/>
       <w:b/>
@@ -828,7 +835,7 @@
     <w:basedOn w:val="DefaultParagraphFont"/>
     <w:link w:val="Heading2"/>
     <w:uiPriority w:val="9"/>
-    <w:rsid w:val="004F3F8A"/>
+    <w:rsid w:val="0071483B"/>
     <w:rPr>
       <w:rFonts w:ascii="Times New Roman" w:eastAsiaTheme="majorEastAsia" w:hAnsi="Times New Roman" w:cstheme="majorBidi"/>
       <w:b/>
@@ -855,13 +862,13 @@
     <w:basedOn w:val="DefaultParagraphFont"/>
     <w:link w:val="Heading4"/>
     <w:uiPriority w:val="9"/>
-    <w:semiHidden/>
-    <w:rsid w:val="00A10FD9"/>
-    <w:rPr>
-      <w:rFonts w:eastAsiaTheme="majorEastAsia" w:cstheme="majorBidi"/>
-      <w:i/>
+    <w:rsid w:val="0071483B"/>
+    <w:rPr>
+      <w:rFonts w:ascii="Times New Roman" w:eastAsiaTheme="majorEastAsia" w:hAnsi="Times New Roman" w:cstheme="majorBidi"/>
+      <w:b/>
       <w:iCs/>
-      <w:color w:val="0F4761" w:themeColor="accent1" w:themeShade="BF"/>
+      <w:color w:val="000000" w:themeColor="text1"/>
+      <w:sz w:val="20"/>
     </w:rPr>
   </w:style>
   <w:style w:type="character" w:customStyle="1" w:styleId="Heading5Char">
@@ -870,10 +877,13 @@
     <w:link w:val="Heading5"/>
     <w:uiPriority w:val="9"/>
     <w:semiHidden/>
-    <w:rsid w:val="00A10FD9"/>
-    <w:rPr>
-      <w:rFonts w:eastAsiaTheme="majorEastAsia" w:cstheme="majorBidi"/>
-      <w:color w:val="0F4761" w:themeColor="accent1" w:themeShade="BF"/>
+    <w:rsid w:val="0071483B"/>
+    <w:rPr>
+      <w:rFonts w:ascii="Times New Roman" w:eastAsiaTheme="majorEastAsia" w:hAnsi="Times New Roman" w:cstheme="majorBidi"/>
+      <w:b/>
+      <w:i/>
+      <w:color w:val="000000" w:themeColor="text1"/>
+      <w:sz w:val="20"/>
     </w:rPr>
   </w:style>
   <w:style w:type="character" w:customStyle="1" w:styleId="Heading6Char">
@@ -1093,13 +1103,13 @@
     <w:uiPriority w:val="39"/>
     <w:unhideWhenUsed/>
     <w:qFormat/>
-    <w:pPr>
-      <w:spacing w:before="240" w:line="259" w:lineRule="auto"/>
+    <w:rsid w:val="005A2AA9"/>
+    <w:pPr>
+      <w:spacing w:before="320" w:after="240"/>
       <w:outlineLvl w:val="9"/>
     </w:pPr>
     <w:rPr>
-      <w:rFonts w:asciiTheme="majorHAnsi" w:hAnsiTheme="majorHAnsi"/>
-      <w:color w:val="0F4761" w:themeColor="accent1" w:themeShade="BF"/>
+      <w:color w:val="000000" w:themeColor="text1"/>
     </w:rPr>
   </w:style>
   <w:style w:type="paragraph" w:customStyle="1" w:styleId="SourceCode">
@@ -1430,6 +1440,38 @@
       <w:sz w:val="22"/>
       <w:shd w:val="clear" w:color="auto" w:fill="F1F3F5"/>
     </w:rPr>
+  </w:style>
+  <w:style w:type="paragraph" w:styleId="TOC1">
+    <w:name w:val="toc 1"/>
+    <w:basedOn w:val="BodyText"/>
+    <w:next w:val="Normal"/>
+    <w:autoRedefine/>
+    <w:rsid w:val="007A08D7"/>
+    <w:pPr>
+      <w:spacing w:before="0" w:after="0"/>
+    </w:pPr>
+  </w:style>
+  <w:style w:type="paragraph" w:styleId="TOC2">
+    <w:name w:val="toc 2"/>
+    <w:basedOn w:val="BodyText"/>
+    <w:next w:val="Normal"/>
+    <w:autoRedefine/>
+    <w:rsid w:val="007A08D7"/>
+    <w:pPr>
+      <w:spacing w:before="0" w:after="0"/>
+      <w:ind w:left="238"/>
+    </w:pPr>
+  </w:style>
+  <w:style w:type="paragraph" w:styleId="TOC3">
+    <w:name w:val="toc 3"/>
+    <w:basedOn w:val="BodyText"/>
+    <w:next w:val="Normal"/>
+    <w:autoRedefine/>
+    <w:rsid w:val="007A08D7"/>
+    <w:pPr>
+      <w:spacing w:before="0" w:after="0"/>
+      <w:ind w:left="482"/>
+    </w:pPr>
   </w:style>
 </w:styles>
 </file>

</xml_diff>